<commit_message>
update the DM configuration doc.
</commit_message>
<xml_diff>
--- a/communication/dm/doc/自注册模块配置方法.docx
+++ b/communication/dm/doc/自注册模块配置方法.docx
@@ -6,22 +6,599 @@
       <w:pPr>
         <w:pStyle w:val="a8"/>
       </w:pPr>
+      <w:bookmarkStart w:id="0" w:name="_Toc47519272"/>
       <w:r>
         <w:rPr>
           <w:rFonts w:hint="eastAsia"/>
         </w:rPr>
         <w:t>自注册模块配置方法</w:t>
+      </w:r>
+      <w:bookmarkEnd w:id="0"/>
+    </w:p>
+    <w:p/>
+    <w:p/>
+    <w:p/>
+    <w:p>
+      <w:pPr>
+        <w:pStyle w:val="10"/>
+        <w:tabs>
+          <w:tab w:val="right" w:leader="dot" w:pos="8296"/>
+        </w:tabs>
+        <w:rPr>
+          <w:noProof/>
+        </w:rPr>
+      </w:pPr>
+      <w:r>
+        <w:fldChar w:fldCharType="begin"/>
+      </w:r>
+      <w:r>
+        <w:instrText xml:space="preserve"> TOC \o "1-3" \h \z \u </w:instrText>
+      </w:r>
+      <w:r>
+        <w:fldChar w:fldCharType="separate"/>
+      </w:r>
+      <w:hyperlink w:anchor="_Toc47519272" w:history="1">
+        <w:r>
+          <w:rPr>
+            <w:rStyle w:val="a7"/>
+            <w:rFonts w:hint="eastAsia"/>
+            <w:noProof/>
+          </w:rPr>
+          <w:t>自注册模块配置方法</w:t>
+        </w:r>
+        <w:r>
+          <w:rPr>
+            <w:noProof/>
+            <w:webHidden/>
+          </w:rPr>
+          <w:tab/>
+        </w:r>
+        <w:r>
+          <w:rPr>
+            <w:noProof/>
+            <w:webHidden/>
+          </w:rPr>
+          <w:fldChar w:fldCharType="begin"/>
+        </w:r>
+        <w:r>
+          <w:rPr>
+            <w:noProof/>
+            <w:webHidden/>
+          </w:rPr>
+          <w:instrText xml:space="preserve"> PAGEREF _Toc47519272 \h </w:instrText>
+        </w:r>
+        <w:r>
+          <w:rPr>
+            <w:noProof/>
+            <w:webHidden/>
+          </w:rPr>
+        </w:r>
+        <w:r>
+          <w:rPr>
+            <w:noProof/>
+            <w:webHidden/>
+          </w:rPr>
+          <w:fldChar w:fldCharType="separate"/>
+        </w:r>
+        <w:r>
+          <w:rPr>
+            <w:noProof/>
+            <w:webHidden/>
+          </w:rPr>
+          <w:t>1</w:t>
+        </w:r>
+        <w:r>
+          <w:rPr>
+            <w:noProof/>
+            <w:webHidden/>
+          </w:rPr>
+          <w:fldChar w:fldCharType="end"/>
+        </w:r>
+      </w:hyperlink>
+    </w:p>
+    <w:p>
+      <w:pPr>
+        <w:pStyle w:val="10"/>
+        <w:tabs>
+          <w:tab w:val="right" w:leader="dot" w:pos="8296"/>
+        </w:tabs>
+        <w:rPr>
+          <w:noProof/>
+        </w:rPr>
+      </w:pPr>
+      <w:hyperlink w:anchor="_Toc47519273" w:history="1">
+        <w:r>
+          <w:rPr>
+            <w:rStyle w:val="a7"/>
+            <w:rFonts w:hint="eastAsia"/>
+            <w:noProof/>
+          </w:rPr>
+          <w:t>添加自注册功能模块</w:t>
+        </w:r>
+        <w:r>
+          <w:rPr>
+            <w:noProof/>
+            <w:webHidden/>
+          </w:rPr>
+          <w:tab/>
+        </w:r>
+        <w:r>
+          <w:rPr>
+            <w:noProof/>
+            <w:webHidden/>
+          </w:rPr>
+          <w:fldChar w:fldCharType="begin"/>
+        </w:r>
+        <w:r>
+          <w:rPr>
+            <w:noProof/>
+            <w:webHidden/>
+          </w:rPr>
+          <w:instrText xml:space="preserve"> PAGEREF _Toc47519273 \h </w:instrText>
+        </w:r>
+        <w:r>
+          <w:rPr>
+            <w:noProof/>
+            <w:webHidden/>
+          </w:rPr>
+        </w:r>
+        <w:r>
+          <w:rPr>
+            <w:noProof/>
+            <w:webHidden/>
+          </w:rPr>
+          <w:fldChar w:fldCharType="separate"/>
+        </w:r>
+        <w:r>
+          <w:rPr>
+            <w:noProof/>
+            <w:webHidden/>
+          </w:rPr>
+          <w:t>1</w:t>
+        </w:r>
+        <w:r>
+          <w:rPr>
+            <w:noProof/>
+            <w:webHidden/>
+          </w:rPr>
+          <w:fldChar w:fldCharType="end"/>
+        </w:r>
+      </w:hyperlink>
+    </w:p>
+    <w:p>
+      <w:pPr>
+        <w:pStyle w:val="10"/>
+        <w:tabs>
+          <w:tab w:val="right" w:leader="dot" w:pos="8296"/>
+        </w:tabs>
+        <w:rPr>
+          <w:noProof/>
+        </w:rPr>
+      </w:pPr>
+      <w:hyperlink w:anchor="_Toc47519274" w:history="1">
+        <w:r>
+          <w:rPr>
+            <w:rStyle w:val="a7"/>
+            <w:rFonts w:hint="eastAsia"/>
+            <w:noProof/>
+          </w:rPr>
+          <w:t>电信自注册模块的配置</w:t>
+        </w:r>
+        <w:r>
+          <w:rPr>
+            <w:noProof/>
+            <w:webHidden/>
+          </w:rPr>
+          <w:tab/>
+        </w:r>
+        <w:r>
+          <w:rPr>
+            <w:noProof/>
+            <w:webHidden/>
+          </w:rPr>
+          <w:fldChar w:fldCharType="begin"/>
+        </w:r>
+        <w:r>
+          <w:rPr>
+            <w:noProof/>
+            <w:webHidden/>
+          </w:rPr>
+          <w:instrText xml:space="preserve"> PAGEREF _Toc47519274 \h </w:instrText>
+        </w:r>
+        <w:r>
+          <w:rPr>
+            <w:noProof/>
+            <w:webHidden/>
+          </w:rPr>
+        </w:r>
+        <w:r>
+          <w:rPr>
+            <w:noProof/>
+            <w:webHidden/>
+          </w:rPr>
+          <w:fldChar w:fldCharType="separate"/>
+        </w:r>
+        <w:r>
+          <w:rPr>
+            <w:noProof/>
+            <w:webHidden/>
+          </w:rPr>
+          <w:t>2</w:t>
+        </w:r>
+        <w:r>
+          <w:rPr>
+            <w:noProof/>
+            <w:webHidden/>
+          </w:rPr>
+          <w:fldChar w:fldCharType="end"/>
+        </w:r>
+      </w:hyperlink>
+    </w:p>
+    <w:p>
+      <w:pPr>
+        <w:pStyle w:val="20"/>
+        <w:tabs>
+          <w:tab w:val="right" w:leader="dot" w:pos="8296"/>
+        </w:tabs>
+        <w:rPr>
+          <w:noProof/>
+        </w:rPr>
+      </w:pPr>
+      <w:hyperlink w:anchor="_Toc47519275" w:history="1">
+        <w:r>
+          <w:rPr>
+            <w:rStyle w:val="a7"/>
+            <w:rFonts w:hint="eastAsia"/>
+            <w:noProof/>
+          </w:rPr>
+          <w:t>数据注册方式</w:t>
+        </w:r>
+        <w:r>
+          <w:rPr>
+            <w:noProof/>
+            <w:webHidden/>
+          </w:rPr>
+          <w:tab/>
+        </w:r>
+        <w:r>
+          <w:rPr>
+            <w:noProof/>
+            <w:webHidden/>
+          </w:rPr>
+          <w:fldChar w:fldCharType="begin"/>
+        </w:r>
+        <w:r>
+          <w:rPr>
+            <w:noProof/>
+            <w:webHidden/>
+          </w:rPr>
+          <w:instrText xml:space="preserve"> PAGEREF _Toc47519275 \h </w:instrText>
+        </w:r>
+        <w:r>
+          <w:rPr>
+            <w:noProof/>
+            <w:webHidden/>
+          </w:rPr>
+        </w:r>
+        <w:r>
+          <w:rPr>
+            <w:noProof/>
+            <w:webHidden/>
+          </w:rPr>
+          <w:fldChar w:fldCharType="separate"/>
+        </w:r>
+        <w:r>
+          <w:rPr>
+            <w:noProof/>
+            <w:webHidden/>
+          </w:rPr>
+          <w:t>2</w:t>
+        </w:r>
+        <w:r>
+          <w:rPr>
+            <w:noProof/>
+            <w:webHidden/>
+          </w:rPr>
+          <w:fldChar w:fldCharType="end"/>
+        </w:r>
+      </w:hyperlink>
+    </w:p>
+    <w:p>
+      <w:pPr>
+        <w:pStyle w:val="20"/>
+        <w:tabs>
+          <w:tab w:val="right" w:leader="dot" w:pos="8296"/>
+        </w:tabs>
+        <w:rPr>
+          <w:noProof/>
+        </w:rPr>
+      </w:pPr>
+      <w:hyperlink w:anchor="_Toc47519276" w:history="1">
+        <w:r>
+          <w:rPr>
+            <w:rStyle w:val="a7"/>
+            <w:rFonts w:hint="eastAsia"/>
+            <w:noProof/>
+          </w:rPr>
+          <w:t>短信注册方式</w:t>
+        </w:r>
+        <w:r>
+          <w:rPr>
+            <w:noProof/>
+            <w:webHidden/>
+          </w:rPr>
+          <w:tab/>
+        </w:r>
+        <w:r>
+          <w:rPr>
+            <w:noProof/>
+            <w:webHidden/>
+          </w:rPr>
+          <w:fldChar w:fldCharType="begin"/>
+        </w:r>
+        <w:r>
+          <w:rPr>
+            <w:noProof/>
+            <w:webHidden/>
+          </w:rPr>
+          <w:instrText xml:space="preserve"> PAGEREF _Toc47519276 \h </w:instrText>
+        </w:r>
+        <w:r>
+          <w:rPr>
+            <w:noProof/>
+            <w:webHidden/>
+          </w:rPr>
+        </w:r>
+        <w:r>
+          <w:rPr>
+            <w:noProof/>
+            <w:webHidden/>
+          </w:rPr>
+          <w:fldChar w:fldCharType="separate"/>
+        </w:r>
+        <w:r>
+          <w:rPr>
+            <w:noProof/>
+            <w:webHidden/>
+          </w:rPr>
+          <w:t>2</w:t>
+        </w:r>
+        <w:r>
+          <w:rPr>
+            <w:noProof/>
+            <w:webHidden/>
+          </w:rPr>
+          <w:fldChar w:fldCharType="end"/>
+        </w:r>
+      </w:hyperlink>
+    </w:p>
+    <w:p>
+      <w:pPr>
+        <w:pStyle w:val="10"/>
+        <w:tabs>
+          <w:tab w:val="right" w:leader="dot" w:pos="8296"/>
+        </w:tabs>
+        <w:rPr>
+          <w:noProof/>
+        </w:rPr>
+      </w:pPr>
+      <w:hyperlink w:anchor="_Toc47519277" w:history="1">
+        <w:r>
+          <w:rPr>
+            <w:rStyle w:val="a7"/>
+            <w:rFonts w:hint="eastAsia"/>
+            <w:noProof/>
+          </w:rPr>
+          <w:t>移动自注册模块的配置</w:t>
+        </w:r>
+        <w:r>
+          <w:rPr>
+            <w:noProof/>
+            <w:webHidden/>
+          </w:rPr>
+          <w:tab/>
+        </w:r>
+        <w:r>
+          <w:rPr>
+            <w:noProof/>
+            <w:webHidden/>
+          </w:rPr>
+          <w:fldChar w:fldCharType="begin"/>
+        </w:r>
+        <w:r>
+          <w:rPr>
+            <w:noProof/>
+            <w:webHidden/>
+          </w:rPr>
+          <w:instrText xml:space="preserve"> PAGEREF _Toc47519277 \h </w:instrText>
+        </w:r>
+        <w:r>
+          <w:rPr>
+            <w:noProof/>
+            <w:webHidden/>
+          </w:rPr>
+        </w:r>
+        <w:r>
+          <w:rPr>
+            <w:noProof/>
+            <w:webHidden/>
+          </w:rPr>
+          <w:fldChar w:fldCharType="separate"/>
+        </w:r>
+        <w:r>
+          <w:rPr>
+            <w:noProof/>
+            <w:webHidden/>
+          </w:rPr>
+          <w:t>3</w:t>
+        </w:r>
+        <w:r>
+          <w:rPr>
+            <w:noProof/>
+            <w:webHidden/>
+          </w:rPr>
+          <w:fldChar w:fldCharType="end"/>
+        </w:r>
+      </w:hyperlink>
+    </w:p>
+    <w:p>
+      <w:pPr>
+        <w:pStyle w:val="20"/>
+        <w:tabs>
+          <w:tab w:val="right" w:leader="dot" w:pos="8296"/>
+        </w:tabs>
+        <w:rPr>
+          <w:noProof/>
+        </w:rPr>
+      </w:pPr>
+      <w:hyperlink w:anchor="_Toc47519278" w:history="1">
+        <w:r>
+          <w:rPr>
+            <w:rStyle w:val="a7"/>
+            <w:rFonts w:hint="eastAsia"/>
+            <w:noProof/>
+          </w:rPr>
+          <w:t>数据注册方式</w:t>
+        </w:r>
+        <w:r>
+          <w:rPr>
+            <w:noProof/>
+            <w:webHidden/>
+          </w:rPr>
+          <w:tab/>
+        </w:r>
+        <w:r>
+          <w:rPr>
+            <w:noProof/>
+            <w:webHidden/>
+          </w:rPr>
+          <w:fldChar w:fldCharType="begin"/>
+        </w:r>
+        <w:r>
+          <w:rPr>
+            <w:noProof/>
+            <w:webHidden/>
+          </w:rPr>
+          <w:instrText xml:space="preserve"> PAGEREF _Toc47519278 \h </w:instrText>
+        </w:r>
+        <w:r>
+          <w:rPr>
+            <w:noProof/>
+            <w:webHidden/>
+          </w:rPr>
+        </w:r>
+        <w:r>
+          <w:rPr>
+            <w:noProof/>
+            <w:webHidden/>
+          </w:rPr>
+          <w:fldChar w:fldCharType="separate"/>
+        </w:r>
+        <w:r>
+          <w:rPr>
+            <w:noProof/>
+            <w:webHidden/>
+          </w:rPr>
+          <w:t>3</w:t>
+        </w:r>
+        <w:r>
+          <w:rPr>
+            <w:noProof/>
+            <w:webHidden/>
+          </w:rPr>
+          <w:fldChar w:fldCharType="end"/>
+        </w:r>
+      </w:hyperlink>
+    </w:p>
+    <w:p>
+      <w:pPr>
+        <w:pStyle w:val="10"/>
+        <w:tabs>
+          <w:tab w:val="right" w:leader="dot" w:pos="8296"/>
+        </w:tabs>
+        <w:rPr>
+          <w:noProof/>
+        </w:rPr>
+      </w:pPr>
+      <w:hyperlink w:anchor="_Toc47519279" w:history="1">
+        <w:r>
+          <w:rPr>
+            <w:rStyle w:val="a7"/>
+            <w:rFonts w:hint="eastAsia"/>
+            <w:noProof/>
+          </w:rPr>
+          <w:t>一些常见的问题</w:t>
+        </w:r>
+        <w:r>
+          <w:rPr>
+            <w:noProof/>
+            <w:webHidden/>
+          </w:rPr>
+          <w:tab/>
+        </w:r>
+        <w:r>
+          <w:rPr>
+            <w:noProof/>
+            <w:webHidden/>
+          </w:rPr>
+          <w:fldChar w:fldCharType="begin"/>
+        </w:r>
+        <w:r>
+          <w:rPr>
+            <w:noProof/>
+            <w:webHidden/>
+          </w:rPr>
+          <w:instrText xml:space="preserve"> PAGEREF _Toc47519279 \h </w:instrText>
+        </w:r>
+        <w:r>
+          <w:rPr>
+            <w:noProof/>
+            <w:webHidden/>
+          </w:rPr>
+        </w:r>
+        <w:r>
+          <w:rPr>
+            <w:noProof/>
+            <w:webHidden/>
+          </w:rPr>
+          <w:fldChar w:fldCharType="separate"/>
+        </w:r>
+        <w:r>
+          <w:rPr>
+            <w:noProof/>
+            <w:webHidden/>
+          </w:rPr>
+          <w:t>4</w:t>
+        </w:r>
+        <w:r>
+          <w:rPr>
+            <w:noProof/>
+            <w:webHidden/>
+          </w:rPr>
+          <w:fldChar w:fldCharType="end"/>
+        </w:r>
+      </w:hyperlink>
+    </w:p>
+    <w:p>
+      <w:r>
+        <w:fldChar w:fldCharType="end"/>
       </w:r>
     </w:p>
     <w:p/>
     <w:p/>
     <w:p/>
     <w:p/>
-    <w:p/>
     <w:p>
       <w:pPr>
         <w:pStyle w:val="1"/>
       </w:pPr>
+      <w:bookmarkStart w:id="1" w:name="_Toc47519273"/>
+      <w:r>
+        <w:rPr>
+          <w:rFonts w:hint="eastAsia"/>
+        </w:rPr>
+        <w:t>编译</w:t>
+      </w:r>
       <w:r>
         <w:rPr>
           <w:rFonts w:hint="eastAsia"/>
@@ -46,6 +623,7 @@
         </w:rPr>
         <w:t>模块</w:t>
       </w:r>
+      <w:bookmarkEnd w:id="1"/>
     </w:p>
     <w:p>
       <w:pPr>
@@ -140,7 +718,7 @@
                     </pic:cNvPicPr>
                   </pic:nvPicPr>
                   <pic:blipFill>
-                    <a:blip r:embed="rId7" cstate="print"/>
+                    <a:blip r:embed="rId8" cstate="print"/>
                     <a:srcRect/>
                     <a:stretch>
                       <a:fillRect/>
@@ -239,23 +817,28 @@
       <w:pPr>
         <w:pStyle w:val="1"/>
       </w:pPr>
-      <w:r>
-        <w:rPr>
-          <w:rFonts w:hint="eastAsia"/>
-        </w:rPr>
+      <w:bookmarkStart w:id="2" w:name="_Toc47519274"/>
+      <w:r>
+        <w:rPr>
+          <w:rFonts w:hint="eastAsia"/>
+        </w:rPr>
+        <w:lastRenderedPageBreak/>
         <w:t>电信自注册模块的配置</w:t>
       </w:r>
+      <w:bookmarkEnd w:id="2"/>
     </w:p>
     <w:p>
       <w:pPr>
         <w:pStyle w:val="2"/>
       </w:pPr>
+      <w:bookmarkStart w:id="3" w:name="_Toc47519275"/>
       <w:r>
         <w:rPr>
           <w:rFonts w:hint="eastAsia"/>
         </w:rPr>
         <w:t>数据注册方式</w:t>
       </w:r>
+      <w:bookmarkEnd w:id="3"/>
     </w:p>
     <w:p>
       <w:r>
@@ -358,7 +941,6 @@
         <w:rPr>
           <w:rFonts w:hint="eastAsia"/>
         </w:rPr>
-        <w:lastRenderedPageBreak/>
         <w:t>插入的</w:t>
       </w:r>
       <w:r>
@@ -847,12 +1429,14 @@
       <w:pPr>
         <w:pStyle w:val="2"/>
       </w:pPr>
+      <w:bookmarkStart w:id="4" w:name="_Toc47519276"/>
       <w:r>
         <w:rPr>
           <w:rFonts w:hint="eastAsia"/>
         </w:rPr>
         <w:t>短信注册方式</w:t>
       </w:r>
+      <w:bookmarkEnd w:id="4"/>
     </w:p>
     <w:p>
       <w:r>
@@ -943,6 +1527,7 @@
         <w:rPr>
           <w:rFonts w:hint="eastAsia"/>
         </w:rPr>
+        <w:lastRenderedPageBreak/>
         <w:t>插入的电信</w:t>
       </w:r>
       <w:r>
@@ -1293,23 +1878,27 @@
       <w:pPr>
         <w:pStyle w:val="1"/>
       </w:pPr>
+      <w:bookmarkStart w:id="5" w:name="_Toc47519277"/>
       <w:r>
         <w:rPr>
           <w:rFonts w:hint="eastAsia"/>
         </w:rPr>
         <w:t>移动自注册模块的配置</w:t>
       </w:r>
+      <w:bookmarkEnd w:id="5"/>
     </w:p>
     <w:p>
       <w:pPr>
         <w:pStyle w:val="2"/>
       </w:pPr>
+      <w:bookmarkStart w:id="6" w:name="_Toc47519278"/>
       <w:r>
         <w:rPr>
           <w:rFonts w:hint="eastAsia"/>
         </w:rPr>
         <w:t>数据注册方式</w:t>
       </w:r>
+      <w:bookmarkEnd w:id="6"/>
     </w:p>
     <w:p>
       <w:r>
@@ -1551,6 +2140,7 @@
         <w:rPr>
           <w:color w:val="FF0000"/>
         </w:rPr>
+        <w:lastRenderedPageBreak/>
         <w:t>//#define CMCC_DM_MODE_CONFIG</w:t>
       </w:r>
       <w:r>
@@ -2126,12 +2716,14 @@
       <w:pPr>
         <w:pStyle w:val="1"/>
       </w:pPr>
+      <w:bookmarkStart w:id="7" w:name="_Toc47519279"/>
       <w:r>
         <w:rPr>
           <w:rFonts w:hint="eastAsia"/>
         </w:rPr>
         <w:t>一些常见的问题</w:t>
       </w:r>
+      <w:bookmarkEnd w:id="7"/>
     </w:p>
     <w:p>
       <w:pPr>
@@ -2176,7 +2768,13 @@
         <w:rPr>
           <w:rFonts w:hint="eastAsia"/>
         </w:rPr>
-        <w:t>卡，下次开机不会触发自注册行为，但是如果更换了</w:t>
+        <w:t>卡，下次开机不会触发自注册行为，除非是</w:t>
+      </w:r>
+      <w:r>
+        <w:rPr>
+          <w:rFonts w:hint="eastAsia"/>
+        </w:rPr>
+        <w:t>更换了</w:t>
       </w:r>
       <w:r>
         <w:rPr>
@@ -2188,7 +2786,19 @@
         <w:rPr>
           <w:rFonts w:hint="eastAsia"/>
         </w:rPr>
-        <w:t>卡的位置，则会在下次开机时触发自注册行为</w:t>
+        <w:t>卡</w:t>
+      </w:r>
+      <w:r>
+        <w:rPr>
+          <w:rFonts w:hint="eastAsia"/>
+        </w:rPr>
+        <w:t>插入</w:t>
+      </w:r>
+      <w:r>
+        <w:rPr>
+          <w:rFonts w:hint="eastAsia"/>
+        </w:rPr>
+        <w:t>的位置，则会在下次开机时触发自注册行为</w:t>
       </w:r>
       <w:r>
         <w:rPr>
@@ -2234,7 +2844,101 @@
         <w:rPr>
           <w:rFonts w:hint="eastAsia"/>
         </w:rPr>
-        <w:t>中自注册相关记录清空，这种情况后开机会触发自注册行为。</w:t>
+        <w:t>中自注册相关记录清空，这种情况再次</w:t>
+      </w:r>
+      <w:r>
+        <w:rPr>
+          <w:rFonts w:hint="eastAsia"/>
+        </w:rPr>
+        <w:t>开机</w:t>
+      </w:r>
+      <w:r>
+        <w:rPr>
+          <w:rFonts w:hint="eastAsia"/>
+        </w:rPr>
+        <w:t>时</w:t>
+      </w:r>
+      <w:r>
+        <w:rPr>
+          <w:rFonts w:hint="eastAsia"/>
+        </w:rPr>
+        <w:t>会触发自注册行为。</w:t>
+      </w:r>
+    </w:p>
+    <w:p>
+      <w:pPr>
+        <w:pStyle w:val="a6"/>
+        <w:numPr>
+          <w:ilvl w:val="0"/>
+          <w:numId w:val="4"/>
+        </w:numPr>
+        <w:ind w:firstLineChars="0"/>
+      </w:pPr>
+      <w:r>
+        <w:rPr>
+          <w:rFonts w:hint="eastAsia"/>
+        </w:rPr>
+        <w:t>中国电信自注册（短信）规范中说明了两种短信注册方式，一个是</w:t>
+      </w:r>
+      <w:r>
+        <w:rPr>
+          <w:rFonts w:hint="eastAsia"/>
+        </w:rPr>
+        <w:t xml:space="preserve"> CDMA </w:t>
+      </w:r>
+      <w:r>
+        <w:rPr>
+          <w:rFonts w:hint="eastAsia"/>
+        </w:rPr>
+        <w:t>的短信注册方式，另外一个</w:t>
+      </w:r>
+      <w:r>
+        <w:rPr>
+          <w:rFonts w:hint="eastAsia"/>
+        </w:rPr>
+        <w:t xml:space="preserve"> 4G IMS </w:t>
+      </w:r>
+      <w:r>
+        <w:rPr>
+          <w:rFonts w:hint="eastAsia"/>
+        </w:rPr>
+        <w:t>短信注册方式，</w:t>
+      </w:r>
+      <w:r>
+        <w:rPr>
+          <w:rFonts w:hint="eastAsia"/>
+        </w:rPr>
+        <w:t xml:space="preserve"> Crane </w:t>
+      </w:r>
+      <w:r>
+        <w:rPr>
+          <w:rFonts w:hint="eastAsia"/>
+        </w:rPr>
+        <w:t>项目目前只支持联通的</w:t>
+      </w:r>
+      <w:r>
+        <w:rPr>
+          <w:rFonts w:hint="eastAsia"/>
+        </w:rPr>
+        <w:t xml:space="preserve"> CDMA </w:t>
+      </w:r>
+      <w:r>
+        <w:rPr>
+          <w:rFonts w:hint="eastAsia"/>
+        </w:rPr>
+        <w:t>网络，所以</w:t>
+      </w:r>
+      <w:r>
+        <w:rPr>
+          <w:rFonts w:hint="eastAsia"/>
+        </w:rPr>
+        <w:t xml:space="preserve"> CMDA </w:t>
+      </w:r>
+      <w:r>
+        <w:rPr>
+          <w:rFonts w:hint="eastAsia"/>
+        </w:rPr>
+        <w:t>的短信自注册功能目前暂时不支持。</w:t>
       </w:r>
     </w:p>
     <w:sectPr>
@@ -2675,9 +3379,9 @@
     <w:lsdException w:name="heading 7" w:uiPriority="9" w:qFormat="1"/>
     <w:lsdException w:name="heading 8" w:uiPriority="9" w:qFormat="1"/>
     <w:lsdException w:name="heading 9" w:uiPriority="9" w:qFormat="1"/>
-    <w:lsdException w:name="toc 1" w:uiPriority="39"/>
-    <w:lsdException w:name="toc 2" w:uiPriority="39"/>
-    <w:lsdException w:name="toc 3" w:uiPriority="39"/>
+    <w:lsdException w:name="toc 1" w:uiPriority="39" w:qFormat="1"/>
+    <w:lsdException w:name="toc 2" w:uiPriority="39" w:qFormat="1"/>
+    <w:lsdException w:name="toc 3" w:uiPriority="39" w:qFormat="1"/>
     <w:lsdException w:name="toc 4" w:uiPriority="39"/>
     <w:lsdException w:name="toc 5" w:uiPriority="39"/>
     <w:lsdException w:name="toc 6" w:uiPriority="39"/>
@@ -3062,6 +3766,73 @@
       <w:szCs w:val="32"/>
     </w:rPr>
   </w:style>
+  <w:style w:type="paragraph" w:styleId="TOC">
+    <w:name w:val="TOC Heading"/>
+    <w:basedOn w:val="1"/>
+    <w:next w:val="a"/>
+    <w:uiPriority w:val="39"/>
+    <w:semiHidden/>
+    <w:unhideWhenUsed/>
+    <w:qFormat/>
+    <w:rsid w:val="00D7741A"/>
+    <w:pPr>
+      <w:widowControl/>
+      <w:spacing w:before="480" w:after="0" w:line="276" w:lineRule="auto"/>
+      <w:jc w:val="left"/>
+      <w:outlineLvl w:val="9"/>
+    </w:pPr>
+    <w:rPr>
+      <w:rFonts w:asciiTheme="majorHAnsi" w:eastAsiaTheme="majorEastAsia" w:hAnsiTheme="majorHAnsi" w:cstheme="majorBidi"/>
+      <w:color w:val="365F91" w:themeColor="accent1" w:themeShade="BF"/>
+      <w:kern w:val="0"/>
+      <w:sz w:val="28"/>
+      <w:szCs w:val="28"/>
+    </w:rPr>
+  </w:style>
+  <w:style w:type="paragraph" w:styleId="10">
+    <w:name w:val="toc 1"/>
+    <w:basedOn w:val="a"/>
+    <w:next w:val="a"/>
+    <w:autoRedefine/>
+    <w:uiPriority w:val="39"/>
+    <w:unhideWhenUsed/>
+    <w:qFormat/>
+    <w:rsid w:val="00D7741A"/>
+  </w:style>
+  <w:style w:type="paragraph" w:styleId="20">
+    <w:name w:val="toc 2"/>
+    <w:basedOn w:val="a"/>
+    <w:next w:val="a"/>
+    <w:autoRedefine/>
+    <w:uiPriority w:val="39"/>
+    <w:unhideWhenUsed/>
+    <w:qFormat/>
+    <w:rsid w:val="00D7741A"/>
+    <w:pPr>
+      <w:ind w:leftChars="200" w:left="420"/>
+    </w:pPr>
+  </w:style>
+  <w:style w:type="paragraph" w:styleId="3">
+    <w:name w:val="toc 3"/>
+    <w:basedOn w:val="a"/>
+    <w:next w:val="a"/>
+    <w:autoRedefine/>
+    <w:uiPriority w:val="39"/>
+    <w:semiHidden/>
+    <w:unhideWhenUsed/>
+    <w:qFormat/>
+    <w:rsid w:val="00D7741A"/>
+    <w:pPr>
+      <w:widowControl/>
+      <w:spacing w:after="100" w:line="276" w:lineRule="auto"/>
+      <w:ind w:left="440"/>
+      <w:jc w:val="left"/>
+    </w:pPr>
+    <w:rPr>
+      <w:kern w:val="0"/>
+      <w:sz w:val="22"/>
+    </w:rPr>
+  </w:style>
 </w:styles>
 </file>
 
@@ -3346,4 +4117,16 @@
   <a:objectDefaults/>
   <a:extraClrSchemeLst/>
 </a:theme>
+</file>
+
+<file path=customXml/item1.xml><?xml version="1.0" encoding="utf-8"?>
+<b:Sources xmlns:b="http://schemas.openxmlformats.org/officeDocument/2006/bibliography" xmlns="http://schemas.openxmlformats.org/officeDocument/2006/bibliography" SelectedStyle="\APA.XSL" StyleName="APA Fifth Edition"/>
+</file>
+
+<file path=customXml/itemProps1.xml><?xml version="1.0" encoding="utf-8"?>
+<ds:datastoreItem xmlns:ds="http://schemas.openxmlformats.org/officeDocument/2006/customXml" ds:itemID="{FAD0634E-4C04-4FB8-917F-F1D741FCEB5D}">
+  <ds:schemaRefs>
+    <ds:schemaRef ds:uri="http://schemas.openxmlformats.org/officeDocument/2006/bibliography"/>
+  </ds:schemaRefs>
+</ds:datastoreItem>
 </file>
</xml_diff>

<commit_message>
update DM module configuration doc.
</commit_message>
<xml_diff>
--- a/communication/dm/doc/自注册模块配置方法.docx
+++ b/communication/dm/doc/自注册模块配置方法.docx
@@ -6,22 +6,599 @@
       <w:pPr>
         <w:pStyle w:val="a8"/>
       </w:pPr>
+      <w:bookmarkStart w:id="0" w:name="_Toc47519272"/>
       <w:r>
         <w:rPr>
           <w:rFonts w:hint="eastAsia"/>
         </w:rPr>
         <w:t>自注册模块配置方法</w:t>
+      </w:r>
+      <w:bookmarkEnd w:id="0"/>
+    </w:p>
+    <w:p/>
+    <w:p/>
+    <w:p/>
+    <w:p>
+      <w:pPr>
+        <w:pStyle w:val="10"/>
+        <w:tabs>
+          <w:tab w:val="right" w:leader="dot" w:pos="8296"/>
+        </w:tabs>
+        <w:rPr>
+          <w:noProof/>
+        </w:rPr>
+      </w:pPr>
+      <w:r>
+        <w:fldChar w:fldCharType="begin"/>
+      </w:r>
+      <w:r>
+        <w:instrText xml:space="preserve"> TOC \o "1-3" \h \z \u </w:instrText>
+      </w:r>
+      <w:r>
+        <w:fldChar w:fldCharType="separate"/>
+      </w:r>
+      <w:hyperlink w:anchor="_Toc47519272" w:history="1">
+        <w:r>
+          <w:rPr>
+            <w:rStyle w:val="a7"/>
+            <w:rFonts w:hint="eastAsia"/>
+            <w:noProof/>
+          </w:rPr>
+          <w:t>自注册模块配置方法</w:t>
+        </w:r>
+        <w:r>
+          <w:rPr>
+            <w:noProof/>
+            <w:webHidden/>
+          </w:rPr>
+          <w:tab/>
+        </w:r>
+        <w:r>
+          <w:rPr>
+            <w:noProof/>
+            <w:webHidden/>
+          </w:rPr>
+          <w:fldChar w:fldCharType="begin"/>
+        </w:r>
+        <w:r>
+          <w:rPr>
+            <w:noProof/>
+            <w:webHidden/>
+          </w:rPr>
+          <w:instrText xml:space="preserve"> PAGEREF _Toc47519272 \h </w:instrText>
+        </w:r>
+        <w:r>
+          <w:rPr>
+            <w:noProof/>
+            <w:webHidden/>
+          </w:rPr>
+        </w:r>
+        <w:r>
+          <w:rPr>
+            <w:noProof/>
+            <w:webHidden/>
+          </w:rPr>
+          <w:fldChar w:fldCharType="separate"/>
+        </w:r>
+        <w:r>
+          <w:rPr>
+            <w:noProof/>
+            <w:webHidden/>
+          </w:rPr>
+          <w:t>1</w:t>
+        </w:r>
+        <w:r>
+          <w:rPr>
+            <w:noProof/>
+            <w:webHidden/>
+          </w:rPr>
+          <w:fldChar w:fldCharType="end"/>
+        </w:r>
+      </w:hyperlink>
+    </w:p>
+    <w:p>
+      <w:pPr>
+        <w:pStyle w:val="10"/>
+        <w:tabs>
+          <w:tab w:val="right" w:leader="dot" w:pos="8296"/>
+        </w:tabs>
+        <w:rPr>
+          <w:noProof/>
+        </w:rPr>
+      </w:pPr>
+      <w:hyperlink w:anchor="_Toc47519273" w:history="1">
+        <w:r>
+          <w:rPr>
+            <w:rStyle w:val="a7"/>
+            <w:rFonts w:hint="eastAsia"/>
+            <w:noProof/>
+          </w:rPr>
+          <w:t>添加自注册功能模块</w:t>
+        </w:r>
+        <w:r>
+          <w:rPr>
+            <w:noProof/>
+            <w:webHidden/>
+          </w:rPr>
+          <w:tab/>
+        </w:r>
+        <w:r>
+          <w:rPr>
+            <w:noProof/>
+            <w:webHidden/>
+          </w:rPr>
+          <w:fldChar w:fldCharType="begin"/>
+        </w:r>
+        <w:r>
+          <w:rPr>
+            <w:noProof/>
+            <w:webHidden/>
+          </w:rPr>
+          <w:instrText xml:space="preserve"> PAGEREF _Toc47519273 \h </w:instrText>
+        </w:r>
+        <w:r>
+          <w:rPr>
+            <w:noProof/>
+            <w:webHidden/>
+          </w:rPr>
+        </w:r>
+        <w:r>
+          <w:rPr>
+            <w:noProof/>
+            <w:webHidden/>
+          </w:rPr>
+          <w:fldChar w:fldCharType="separate"/>
+        </w:r>
+        <w:r>
+          <w:rPr>
+            <w:noProof/>
+            <w:webHidden/>
+          </w:rPr>
+          <w:t>1</w:t>
+        </w:r>
+        <w:r>
+          <w:rPr>
+            <w:noProof/>
+            <w:webHidden/>
+          </w:rPr>
+          <w:fldChar w:fldCharType="end"/>
+        </w:r>
+      </w:hyperlink>
+    </w:p>
+    <w:p>
+      <w:pPr>
+        <w:pStyle w:val="10"/>
+        <w:tabs>
+          <w:tab w:val="right" w:leader="dot" w:pos="8296"/>
+        </w:tabs>
+        <w:rPr>
+          <w:noProof/>
+        </w:rPr>
+      </w:pPr>
+      <w:hyperlink w:anchor="_Toc47519274" w:history="1">
+        <w:r>
+          <w:rPr>
+            <w:rStyle w:val="a7"/>
+            <w:rFonts w:hint="eastAsia"/>
+            <w:noProof/>
+          </w:rPr>
+          <w:t>电信自注册模块的配置</w:t>
+        </w:r>
+        <w:r>
+          <w:rPr>
+            <w:noProof/>
+            <w:webHidden/>
+          </w:rPr>
+          <w:tab/>
+        </w:r>
+        <w:r>
+          <w:rPr>
+            <w:noProof/>
+            <w:webHidden/>
+          </w:rPr>
+          <w:fldChar w:fldCharType="begin"/>
+        </w:r>
+        <w:r>
+          <w:rPr>
+            <w:noProof/>
+            <w:webHidden/>
+          </w:rPr>
+          <w:instrText xml:space="preserve"> PAGEREF _Toc47519274 \h </w:instrText>
+        </w:r>
+        <w:r>
+          <w:rPr>
+            <w:noProof/>
+            <w:webHidden/>
+          </w:rPr>
+        </w:r>
+        <w:r>
+          <w:rPr>
+            <w:noProof/>
+            <w:webHidden/>
+          </w:rPr>
+          <w:fldChar w:fldCharType="separate"/>
+        </w:r>
+        <w:r>
+          <w:rPr>
+            <w:noProof/>
+            <w:webHidden/>
+          </w:rPr>
+          <w:t>2</w:t>
+        </w:r>
+        <w:r>
+          <w:rPr>
+            <w:noProof/>
+            <w:webHidden/>
+          </w:rPr>
+          <w:fldChar w:fldCharType="end"/>
+        </w:r>
+      </w:hyperlink>
+    </w:p>
+    <w:p>
+      <w:pPr>
+        <w:pStyle w:val="20"/>
+        <w:tabs>
+          <w:tab w:val="right" w:leader="dot" w:pos="8296"/>
+        </w:tabs>
+        <w:rPr>
+          <w:noProof/>
+        </w:rPr>
+      </w:pPr>
+      <w:hyperlink w:anchor="_Toc47519275" w:history="1">
+        <w:r>
+          <w:rPr>
+            <w:rStyle w:val="a7"/>
+            <w:rFonts w:hint="eastAsia"/>
+            <w:noProof/>
+          </w:rPr>
+          <w:t>数据注册方式</w:t>
+        </w:r>
+        <w:r>
+          <w:rPr>
+            <w:noProof/>
+            <w:webHidden/>
+          </w:rPr>
+          <w:tab/>
+        </w:r>
+        <w:r>
+          <w:rPr>
+            <w:noProof/>
+            <w:webHidden/>
+          </w:rPr>
+          <w:fldChar w:fldCharType="begin"/>
+        </w:r>
+        <w:r>
+          <w:rPr>
+            <w:noProof/>
+            <w:webHidden/>
+          </w:rPr>
+          <w:instrText xml:space="preserve"> PAGEREF _Toc47519275 \h </w:instrText>
+        </w:r>
+        <w:r>
+          <w:rPr>
+            <w:noProof/>
+            <w:webHidden/>
+          </w:rPr>
+        </w:r>
+        <w:r>
+          <w:rPr>
+            <w:noProof/>
+            <w:webHidden/>
+          </w:rPr>
+          <w:fldChar w:fldCharType="separate"/>
+        </w:r>
+        <w:r>
+          <w:rPr>
+            <w:noProof/>
+            <w:webHidden/>
+          </w:rPr>
+          <w:t>2</w:t>
+        </w:r>
+        <w:r>
+          <w:rPr>
+            <w:noProof/>
+            <w:webHidden/>
+          </w:rPr>
+          <w:fldChar w:fldCharType="end"/>
+        </w:r>
+      </w:hyperlink>
+    </w:p>
+    <w:p>
+      <w:pPr>
+        <w:pStyle w:val="20"/>
+        <w:tabs>
+          <w:tab w:val="right" w:leader="dot" w:pos="8296"/>
+        </w:tabs>
+        <w:rPr>
+          <w:noProof/>
+        </w:rPr>
+      </w:pPr>
+      <w:hyperlink w:anchor="_Toc47519276" w:history="1">
+        <w:r>
+          <w:rPr>
+            <w:rStyle w:val="a7"/>
+            <w:rFonts w:hint="eastAsia"/>
+            <w:noProof/>
+          </w:rPr>
+          <w:t>短信注册方式</w:t>
+        </w:r>
+        <w:r>
+          <w:rPr>
+            <w:noProof/>
+            <w:webHidden/>
+          </w:rPr>
+          <w:tab/>
+        </w:r>
+        <w:r>
+          <w:rPr>
+            <w:noProof/>
+            <w:webHidden/>
+          </w:rPr>
+          <w:fldChar w:fldCharType="begin"/>
+        </w:r>
+        <w:r>
+          <w:rPr>
+            <w:noProof/>
+            <w:webHidden/>
+          </w:rPr>
+          <w:instrText xml:space="preserve"> PAGEREF _Toc47519276 \h </w:instrText>
+        </w:r>
+        <w:r>
+          <w:rPr>
+            <w:noProof/>
+            <w:webHidden/>
+          </w:rPr>
+        </w:r>
+        <w:r>
+          <w:rPr>
+            <w:noProof/>
+            <w:webHidden/>
+          </w:rPr>
+          <w:fldChar w:fldCharType="separate"/>
+        </w:r>
+        <w:r>
+          <w:rPr>
+            <w:noProof/>
+            <w:webHidden/>
+          </w:rPr>
+          <w:t>2</w:t>
+        </w:r>
+        <w:r>
+          <w:rPr>
+            <w:noProof/>
+            <w:webHidden/>
+          </w:rPr>
+          <w:fldChar w:fldCharType="end"/>
+        </w:r>
+      </w:hyperlink>
+    </w:p>
+    <w:p>
+      <w:pPr>
+        <w:pStyle w:val="10"/>
+        <w:tabs>
+          <w:tab w:val="right" w:leader="dot" w:pos="8296"/>
+        </w:tabs>
+        <w:rPr>
+          <w:noProof/>
+        </w:rPr>
+      </w:pPr>
+      <w:hyperlink w:anchor="_Toc47519277" w:history="1">
+        <w:r>
+          <w:rPr>
+            <w:rStyle w:val="a7"/>
+            <w:rFonts w:hint="eastAsia"/>
+            <w:noProof/>
+          </w:rPr>
+          <w:t>移动自注册模块的配置</w:t>
+        </w:r>
+        <w:r>
+          <w:rPr>
+            <w:noProof/>
+            <w:webHidden/>
+          </w:rPr>
+          <w:tab/>
+        </w:r>
+        <w:r>
+          <w:rPr>
+            <w:noProof/>
+            <w:webHidden/>
+          </w:rPr>
+          <w:fldChar w:fldCharType="begin"/>
+        </w:r>
+        <w:r>
+          <w:rPr>
+            <w:noProof/>
+            <w:webHidden/>
+          </w:rPr>
+          <w:instrText xml:space="preserve"> PAGEREF _Toc47519277 \h </w:instrText>
+        </w:r>
+        <w:r>
+          <w:rPr>
+            <w:noProof/>
+            <w:webHidden/>
+          </w:rPr>
+        </w:r>
+        <w:r>
+          <w:rPr>
+            <w:noProof/>
+            <w:webHidden/>
+          </w:rPr>
+          <w:fldChar w:fldCharType="separate"/>
+        </w:r>
+        <w:r>
+          <w:rPr>
+            <w:noProof/>
+            <w:webHidden/>
+          </w:rPr>
+          <w:t>3</w:t>
+        </w:r>
+        <w:r>
+          <w:rPr>
+            <w:noProof/>
+            <w:webHidden/>
+          </w:rPr>
+          <w:fldChar w:fldCharType="end"/>
+        </w:r>
+      </w:hyperlink>
+    </w:p>
+    <w:p>
+      <w:pPr>
+        <w:pStyle w:val="20"/>
+        <w:tabs>
+          <w:tab w:val="right" w:leader="dot" w:pos="8296"/>
+        </w:tabs>
+        <w:rPr>
+          <w:noProof/>
+        </w:rPr>
+      </w:pPr>
+      <w:hyperlink w:anchor="_Toc47519278" w:history="1">
+        <w:r>
+          <w:rPr>
+            <w:rStyle w:val="a7"/>
+            <w:rFonts w:hint="eastAsia"/>
+            <w:noProof/>
+          </w:rPr>
+          <w:t>数据注册方式</w:t>
+        </w:r>
+        <w:r>
+          <w:rPr>
+            <w:noProof/>
+            <w:webHidden/>
+          </w:rPr>
+          <w:tab/>
+        </w:r>
+        <w:r>
+          <w:rPr>
+            <w:noProof/>
+            <w:webHidden/>
+          </w:rPr>
+          <w:fldChar w:fldCharType="begin"/>
+        </w:r>
+        <w:r>
+          <w:rPr>
+            <w:noProof/>
+            <w:webHidden/>
+          </w:rPr>
+          <w:instrText xml:space="preserve"> PAGEREF _Toc47519278 \h </w:instrText>
+        </w:r>
+        <w:r>
+          <w:rPr>
+            <w:noProof/>
+            <w:webHidden/>
+          </w:rPr>
+        </w:r>
+        <w:r>
+          <w:rPr>
+            <w:noProof/>
+            <w:webHidden/>
+          </w:rPr>
+          <w:fldChar w:fldCharType="separate"/>
+        </w:r>
+        <w:r>
+          <w:rPr>
+            <w:noProof/>
+            <w:webHidden/>
+          </w:rPr>
+          <w:t>3</w:t>
+        </w:r>
+        <w:r>
+          <w:rPr>
+            <w:noProof/>
+            <w:webHidden/>
+          </w:rPr>
+          <w:fldChar w:fldCharType="end"/>
+        </w:r>
+      </w:hyperlink>
+    </w:p>
+    <w:p>
+      <w:pPr>
+        <w:pStyle w:val="10"/>
+        <w:tabs>
+          <w:tab w:val="right" w:leader="dot" w:pos="8296"/>
+        </w:tabs>
+        <w:rPr>
+          <w:noProof/>
+        </w:rPr>
+      </w:pPr>
+      <w:hyperlink w:anchor="_Toc47519279" w:history="1">
+        <w:r>
+          <w:rPr>
+            <w:rStyle w:val="a7"/>
+            <w:rFonts w:hint="eastAsia"/>
+            <w:noProof/>
+          </w:rPr>
+          <w:t>一些常见的问题</w:t>
+        </w:r>
+        <w:r>
+          <w:rPr>
+            <w:noProof/>
+            <w:webHidden/>
+          </w:rPr>
+          <w:tab/>
+        </w:r>
+        <w:r>
+          <w:rPr>
+            <w:noProof/>
+            <w:webHidden/>
+          </w:rPr>
+          <w:fldChar w:fldCharType="begin"/>
+        </w:r>
+        <w:r>
+          <w:rPr>
+            <w:noProof/>
+            <w:webHidden/>
+          </w:rPr>
+          <w:instrText xml:space="preserve"> PAGEREF _Toc47519279 \h </w:instrText>
+        </w:r>
+        <w:r>
+          <w:rPr>
+            <w:noProof/>
+            <w:webHidden/>
+          </w:rPr>
+        </w:r>
+        <w:r>
+          <w:rPr>
+            <w:noProof/>
+            <w:webHidden/>
+          </w:rPr>
+          <w:fldChar w:fldCharType="separate"/>
+        </w:r>
+        <w:r>
+          <w:rPr>
+            <w:noProof/>
+            <w:webHidden/>
+          </w:rPr>
+          <w:t>4</w:t>
+        </w:r>
+        <w:r>
+          <w:rPr>
+            <w:noProof/>
+            <w:webHidden/>
+          </w:rPr>
+          <w:fldChar w:fldCharType="end"/>
+        </w:r>
+      </w:hyperlink>
+    </w:p>
+    <w:p>
+      <w:r>
+        <w:fldChar w:fldCharType="end"/>
       </w:r>
     </w:p>
     <w:p/>
     <w:p/>
     <w:p/>
     <w:p/>
-    <w:p/>
     <w:p>
       <w:pPr>
         <w:pStyle w:val="1"/>
       </w:pPr>
+      <w:bookmarkStart w:id="1" w:name="_Toc47519273"/>
+      <w:r>
+        <w:rPr>
+          <w:rFonts w:hint="eastAsia"/>
+        </w:rPr>
+        <w:t>编译</w:t>
+      </w:r>
       <w:r>
         <w:rPr>
           <w:rFonts w:hint="eastAsia"/>
@@ -46,6 +623,7 @@
         </w:rPr>
         <w:t>模块</w:t>
       </w:r>
+      <w:bookmarkEnd w:id="1"/>
     </w:p>
     <w:p>
       <w:pPr>
@@ -140,7 +718,7 @@
                     </pic:cNvPicPr>
                   </pic:nvPicPr>
                   <pic:blipFill>
-                    <a:blip r:embed="rId7" cstate="print"/>
+                    <a:blip r:embed="rId8" cstate="print"/>
                     <a:srcRect/>
                     <a:stretch>
                       <a:fillRect/>
@@ -239,23 +817,28 @@
       <w:pPr>
         <w:pStyle w:val="1"/>
       </w:pPr>
-      <w:r>
-        <w:rPr>
-          <w:rFonts w:hint="eastAsia"/>
-        </w:rPr>
+      <w:bookmarkStart w:id="2" w:name="_Toc47519274"/>
+      <w:r>
+        <w:rPr>
+          <w:rFonts w:hint="eastAsia"/>
+        </w:rPr>
+        <w:lastRenderedPageBreak/>
         <w:t>电信自注册模块的配置</w:t>
       </w:r>
+      <w:bookmarkEnd w:id="2"/>
     </w:p>
     <w:p>
       <w:pPr>
         <w:pStyle w:val="2"/>
       </w:pPr>
+      <w:bookmarkStart w:id="3" w:name="_Toc47519275"/>
       <w:r>
         <w:rPr>
           <w:rFonts w:hint="eastAsia"/>
         </w:rPr>
         <w:t>数据注册方式</w:t>
       </w:r>
+      <w:bookmarkEnd w:id="3"/>
     </w:p>
     <w:p>
       <w:r>
@@ -358,7 +941,6 @@
         <w:rPr>
           <w:rFonts w:hint="eastAsia"/>
         </w:rPr>
-        <w:lastRenderedPageBreak/>
         <w:t>插入的</w:t>
       </w:r>
       <w:r>
@@ -847,12 +1429,14 @@
       <w:pPr>
         <w:pStyle w:val="2"/>
       </w:pPr>
+      <w:bookmarkStart w:id="4" w:name="_Toc47519276"/>
       <w:r>
         <w:rPr>
           <w:rFonts w:hint="eastAsia"/>
         </w:rPr>
         <w:t>短信注册方式</w:t>
       </w:r>
+      <w:bookmarkEnd w:id="4"/>
     </w:p>
     <w:p>
       <w:r>
@@ -943,6 +1527,7 @@
         <w:rPr>
           <w:rFonts w:hint="eastAsia"/>
         </w:rPr>
+        <w:lastRenderedPageBreak/>
         <w:t>插入的电信</w:t>
       </w:r>
       <w:r>
@@ -1293,23 +1878,27 @@
       <w:pPr>
         <w:pStyle w:val="1"/>
       </w:pPr>
+      <w:bookmarkStart w:id="5" w:name="_Toc47519277"/>
       <w:r>
         <w:rPr>
           <w:rFonts w:hint="eastAsia"/>
         </w:rPr>
         <w:t>移动自注册模块的配置</w:t>
       </w:r>
+      <w:bookmarkEnd w:id="5"/>
     </w:p>
     <w:p>
       <w:pPr>
         <w:pStyle w:val="2"/>
       </w:pPr>
+      <w:bookmarkStart w:id="6" w:name="_Toc47519278"/>
       <w:r>
         <w:rPr>
           <w:rFonts w:hint="eastAsia"/>
         </w:rPr>
         <w:t>数据注册方式</w:t>
       </w:r>
+      <w:bookmarkEnd w:id="6"/>
     </w:p>
     <w:p>
       <w:r>
@@ -1551,6 +2140,7 @@
         <w:rPr>
           <w:color w:val="FF0000"/>
         </w:rPr>
+        <w:lastRenderedPageBreak/>
         <w:t>//#define CMCC_DM_MODE_CONFIG</w:t>
       </w:r>
       <w:r>
@@ -2126,12 +2716,14 @@
       <w:pPr>
         <w:pStyle w:val="1"/>
       </w:pPr>
+      <w:bookmarkStart w:id="7" w:name="_Toc47519279"/>
       <w:r>
         <w:rPr>
           <w:rFonts w:hint="eastAsia"/>
         </w:rPr>
         <w:t>一些常见的问题</w:t>
       </w:r>
+      <w:bookmarkEnd w:id="7"/>
     </w:p>
     <w:p>
       <w:pPr>
@@ -2176,7 +2768,13 @@
         <w:rPr>
           <w:rFonts w:hint="eastAsia"/>
         </w:rPr>
-        <w:t>卡，下次开机不会触发自注册行为，但是如果更换了</w:t>
+        <w:t>卡，下次开机不会触发自注册行为，除非是</w:t>
+      </w:r>
+      <w:r>
+        <w:rPr>
+          <w:rFonts w:hint="eastAsia"/>
+        </w:rPr>
+        <w:t>更换了</w:t>
       </w:r>
       <w:r>
         <w:rPr>
@@ -2188,7 +2786,19 @@
         <w:rPr>
           <w:rFonts w:hint="eastAsia"/>
         </w:rPr>
-        <w:t>卡的位置，则会在下次开机时触发自注册行为</w:t>
+        <w:t>卡</w:t>
+      </w:r>
+      <w:r>
+        <w:rPr>
+          <w:rFonts w:hint="eastAsia"/>
+        </w:rPr>
+        <w:t>插入</w:t>
+      </w:r>
+      <w:r>
+        <w:rPr>
+          <w:rFonts w:hint="eastAsia"/>
+        </w:rPr>
+        <w:t>的位置，则会在下次开机时触发自注册行为</w:t>
       </w:r>
       <w:r>
         <w:rPr>
@@ -2234,7 +2844,101 @@
         <w:rPr>
           <w:rFonts w:hint="eastAsia"/>
         </w:rPr>
-        <w:t>中自注册相关记录清空，这种情况后开机会触发自注册行为。</w:t>
+        <w:t>中自注册相关记录清空，这种情况再次</w:t>
+      </w:r>
+      <w:r>
+        <w:rPr>
+          <w:rFonts w:hint="eastAsia"/>
+        </w:rPr>
+        <w:t>开机</w:t>
+      </w:r>
+      <w:r>
+        <w:rPr>
+          <w:rFonts w:hint="eastAsia"/>
+        </w:rPr>
+        <w:t>时</w:t>
+      </w:r>
+      <w:r>
+        <w:rPr>
+          <w:rFonts w:hint="eastAsia"/>
+        </w:rPr>
+        <w:t>会触发自注册行为。</w:t>
+      </w:r>
+    </w:p>
+    <w:p>
+      <w:pPr>
+        <w:pStyle w:val="a6"/>
+        <w:numPr>
+          <w:ilvl w:val="0"/>
+          <w:numId w:val="4"/>
+        </w:numPr>
+        <w:ind w:firstLineChars="0"/>
+      </w:pPr>
+      <w:r>
+        <w:rPr>
+          <w:rFonts w:hint="eastAsia"/>
+        </w:rPr>
+        <w:t>中国电信自注册（短信）规范中说明了两种短信注册方式，一个是</w:t>
+      </w:r>
+      <w:r>
+        <w:rPr>
+          <w:rFonts w:hint="eastAsia"/>
+        </w:rPr>
+        <w:t xml:space="preserve"> CDMA </w:t>
+      </w:r>
+      <w:r>
+        <w:rPr>
+          <w:rFonts w:hint="eastAsia"/>
+        </w:rPr>
+        <w:t>的短信注册方式，另外一个</w:t>
+      </w:r>
+      <w:r>
+        <w:rPr>
+          <w:rFonts w:hint="eastAsia"/>
+        </w:rPr>
+        <w:t xml:space="preserve"> 4G IMS </w:t>
+      </w:r>
+      <w:r>
+        <w:rPr>
+          <w:rFonts w:hint="eastAsia"/>
+        </w:rPr>
+        <w:t>短信注册方式，</w:t>
+      </w:r>
+      <w:r>
+        <w:rPr>
+          <w:rFonts w:hint="eastAsia"/>
+        </w:rPr>
+        <w:t xml:space="preserve"> Crane </w:t>
+      </w:r>
+      <w:r>
+        <w:rPr>
+          <w:rFonts w:hint="eastAsia"/>
+        </w:rPr>
+        <w:t>项目目前只支持联通的</w:t>
+      </w:r>
+      <w:r>
+        <w:rPr>
+          <w:rFonts w:hint="eastAsia"/>
+        </w:rPr>
+        <w:t xml:space="preserve"> CDMA </w:t>
+      </w:r>
+      <w:r>
+        <w:rPr>
+          <w:rFonts w:hint="eastAsia"/>
+        </w:rPr>
+        <w:t>网络，所以</w:t>
+      </w:r>
+      <w:r>
+        <w:rPr>
+          <w:rFonts w:hint="eastAsia"/>
+        </w:rPr>
+        <w:t xml:space="preserve"> CMDA </w:t>
+      </w:r>
+      <w:r>
+        <w:rPr>
+          <w:rFonts w:hint="eastAsia"/>
+        </w:rPr>
+        <w:t>的短信自注册功能目前暂时不支持。</w:t>
       </w:r>
     </w:p>
     <w:sectPr>
@@ -2675,9 +3379,9 @@
     <w:lsdException w:name="heading 7" w:uiPriority="9" w:qFormat="1"/>
     <w:lsdException w:name="heading 8" w:uiPriority="9" w:qFormat="1"/>
     <w:lsdException w:name="heading 9" w:uiPriority="9" w:qFormat="1"/>
-    <w:lsdException w:name="toc 1" w:uiPriority="39"/>
-    <w:lsdException w:name="toc 2" w:uiPriority="39"/>
-    <w:lsdException w:name="toc 3" w:uiPriority="39"/>
+    <w:lsdException w:name="toc 1" w:uiPriority="39" w:qFormat="1"/>
+    <w:lsdException w:name="toc 2" w:uiPriority="39" w:qFormat="1"/>
+    <w:lsdException w:name="toc 3" w:uiPriority="39" w:qFormat="1"/>
     <w:lsdException w:name="toc 4" w:uiPriority="39"/>
     <w:lsdException w:name="toc 5" w:uiPriority="39"/>
     <w:lsdException w:name="toc 6" w:uiPriority="39"/>
@@ -3062,6 +3766,73 @@
       <w:szCs w:val="32"/>
     </w:rPr>
   </w:style>
+  <w:style w:type="paragraph" w:styleId="TOC">
+    <w:name w:val="TOC Heading"/>
+    <w:basedOn w:val="1"/>
+    <w:next w:val="a"/>
+    <w:uiPriority w:val="39"/>
+    <w:semiHidden/>
+    <w:unhideWhenUsed/>
+    <w:qFormat/>
+    <w:rsid w:val="00D7741A"/>
+    <w:pPr>
+      <w:widowControl/>
+      <w:spacing w:before="480" w:after="0" w:line="276" w:lineRule="auto"/>
+      <w:jc w:val="left"/>
+      <w:outlineLvl w:val="9"/>
+    </w:pPr>
+    <w:rPr>
+      <w:rFonts w:asciiTheme="majorHAnsi" w:eastAsiaTheme="majorEastAsia" w:hAnsiTheme="majorHAnsi" w:cstheme="majorBidi"/>
+      <w:color w:val="365F91" w:themeColor="accent1" w:themeShade="BF"/>
+      <w:kern w:val="0"/>
+      <w:sz w:val="28"/>
+      <w:szCs w:val="28"/>
+    </w:rPr>
+  </w:style>
+  <w:style w:type="paragraph" w:styleId="10">
+    <w:name w:val="toc 1"/>
+    <w:basedOn w:val="a"/>
+    <w:next w:val="a"/>
+    <w:autoRedefine/>
+    <w:uiPriority w:val="39"/>
+    <w:unhideWhenUsed/>
+    <w:qFormat/>
+    <w:rsid w:val="00D7741A"/>
+  </w:style>
+  <w:style w:type="paragraph" w:styleId="20">
+    <w:name w:val="toc 2"/>
+    <w:basedOn w:val="a"/>
+    <w:next w:val="a"/>
+    <w:autoRedefine/>
+    <w:uiPriority w:val="39"/>
+    <w:unhideWhenUsed/>
+    <w:qFormat/>
+    <w:rsid w:val="00D7741A"/>
+    <w:pPr>
+      <w:ind w:leftChars="200" w:left="420"/>
+    </w:pPr>
+  </w:style>
+  <w:style w:type="paragraph" w:styleId="3">
+    <w:name w:val="toc 3"/>
+    <w:basedOn w:val="a"/>
+    <w:next w:val="a"/>
+    <w:autoRedefine/>
+    <w:uiPriority w:val="39"/>
+    <w:semiHidden/>
+    <w:unhideWhenUsed/>
+    <w:qFormat/>
+    <w:rsid w:val="00D7741A"/>
+    <w:pPr>
+      <w:widowControl/>
+      <w:spacing w:after="100" w:line="276" w:lineRule="auto"/>
+      <w:ind w:left="440"/>
+      <w:jc w:val="left"/>
+    </w:pPr>
+    <w:rPr>
+      <w:kern w:val="0"/>
+      <w:sz w:val="22"/>
+    </w:rPr>
+  </w:style>
 </w:styles>
 </file>
 
@@ -3346,4 +4117,16 @@
   <a:objectDefaults/>
   <a:extraClrSchemeLst/>
 </a:theme>
+</file>
+
+<file path=customXml/item1.xml><?xml version="1.0" encoding="utf-8"?>
+<b:Sources xmlns:b="http://schemas.openxmlformats.org/officeDocument/2006/bibliography" xmlns="http://schemas.openxmlformats.org/officeDocument/2006/bibliography" SelectedStyle="\APA.XSL" StyleName="APA Fifth Edition"/>
+</file>
+
+<file path=customXml/itemProps1.xml><?xml version="1.0" encoding="utf-8"?>
+<ds:datastoreItem xmlns:ds="http://schemas.openxmlformats.org/officeDocument/2006/customXml" ds:itemID="{FAD0634E-4C04-4FB8-917F-F1D741FCEB5D}">
+  <ds:schemaRefs>
+    <ds:schemaRef ds:uri="http://schemas.openxmlformats.org/officeDocument/2006/bibliography"/>
+  </ds:schemaRefs>
+</ds:datastoreItem>
 </file>
</xml_diff>